<commit_message>
added list of reference papers for experts
</commit_message>
<xml_diff>
--- a/Expert_Elicitation/hws_salamanderelicitation_manuscript.docx
+++ b/Expert_Elicitation/hws_salamanderelicitation_manuscript.docx
@@ -3431,7 +3431,6 @@
           <w:szCs w:val="24"/>
         </w:rPr>
       </w:pPr>
-      <w:bookmarkStart w:id="0" w:name="_GoBack"/>
       <w:r>
         <w:rPr>
           <w:rFonts w:ascii="Times New Roman" w:hAnsi="Times New Roman"/>
@@ -3510,7 +3509,46 @@
         <w:t>How confident are you that the interval you gave (lowest to highest) will capture the true value (please enter a number between 0 and 100% confident)?</w:t>
       </w:r>
     </w:p>
-    <w:bookmarkEnd w:id="0"/>
+    <w:p>
+      <w:pPr>
+        <w:pStyle w:val="NormalWeb"/>
+        <w:spacing w:before="0" w:beforeAutospacing="0" w:after="0" w:afterAutospacing="0"/>
+        <w:rPr>
+          <w:rFonts w:ascii="Times New Roman" w:hAnsi="Times New Roman"/>
+          <w:sz w:val="24"/>
+          <w:szCs w:val="24"/>
+        </w:rPr>
+      </w:pPr>
+    </w:p>
+    <w:p>
+      <w:pPr>
+        <w:pStyle w:val="NormalWeb"/>
+        <w:spacing w:before="0" w:beforeAutospacing="0" w:after="0" w:afterAutospacing="0"/>
+        <w:rPr>
+          <w:rFonts w:ascii="Times New Roman" w:hAnsi="Times New Roman"/>
+          <w:sz w:val="24"/>
+          <w:szCs w:val="24"/>
+        </w:rPr>
+      </w:pPr>
+      <w:r>
+        <w:rPr>
+          <w:rFonts w:ascii="Times New Roman" w:hAnsi="Times New Roman"/>
+          <w:sz w:val="24"/>
+          <w:szCs w:val="24"/>
+        </w:rPr>
+        <w:t xml:space="preserve">Martin et al. 2005 (Eco Apps) only elicited the mean, and </w:t>
+      </w:r>
+      <w:bookmarkStart w:id="0" w:name="_GoBack"/>
+      <w:bookmarkEnd w:id="0"/>
+      <w:r>
+        <w:rPr>
+          <w:rFonts w:ascii="Times New Roman" w:hAnsi="Times New Roman"/>
+          <w:sz w:val="24"/>
+          <w:szCs w:val="24"/>
+        </w:rPr>
+        <w:t xml:space="preserve">calculated the mean and precision using mean values across experts (did not elicit lowest, highest and confidence). </w:t>
+      </w:r>
+    </w:p>
     <w:p>
       <w:pPr>
         <w:pStyle w:val="NormalWeb"/>
@@ -3975,15 +4013,7 @@
           <w:sz w:val="24"/>
           <w:szCs w:val="24"/>
         </w:rPr>
-        <w:t xml:space="preserve">Use a pre-defined elicitation program? </w:t>
-      </w:r>
-      <w:r>
-        <w:rPr>
-          <w:rFonts w:ascii="Times New Roman" w:hAnsi="Times New Roman"/>
-          <w:sz w:val="24"/>
-          <w:szCs w:val="24"/>
-        </w:rPr>
-        <w:t>http://www.expertsinuncertainty.net/Software/tabid/4149/Default.aspx</w:t>
+        <w:t>Use a pre-defined elicitation program? http://www.expertsinuncertainty.net/Software/tabid/4149/Default.aspx</w:t>
       </w:r>
     </w:p>
     <w:p>
@@ -9006,6 +9036,496 @@
         <w:rPr>
           <w:rFonts w:ascii="Times New Roman" w:hAnsi="Times New Roman"/>
           <w:i/>
+          <w:sz w:val="24"/>
+          <w:szCs w:val="24"/>
+        </w:rPr>
+      </w:pPr>
+    </w:p>
+    <w:p>
+      <w:pPr>
+        <w:pStyle w:val="NormalWeb"/>
+        <w:spacing w:before="0" w:beforeAutospacing="0" w:after="0" w:afterAutospacing="0"/>
+        <w:rPr>
+          <w:rFonts w:ascii="Times New Roman" w:hAnsi="Times New Roman"/>
+          <w:i/>
+          <w:sz w:val="24"/>
+          <w:szCs w:val="24"/>
+        </w:rPr>
+      </w:pPr>
+      <w:r>
+        <w:rPr>
+          <w:rFonts w:ascii="Times New Roman" w:hAnsi="Times New Roman"/>
+          <w:i/>
+          <w:sz w:val="24"/>
+          <w:szCs w:val="24"/>
+        </w:rPr>
+        <w:t>Suggested References Papers:</w:t>
+      </w:r>
+    </w:p>
+    <w:p>
+      <w:pPr>
+        <w:spacing w:before="100" w:beforeAutospacing="1" w:after="100" w:afterAutospacing="1"/>
+        <w:ind w:left="640" w:hanging="640"/>
+        <w:rPr>
+          <w:rFonts w:ascii="Times New Roman" w:hAnsi="Times New Roman" w:cs="Times New Roman"/>
+          <w:u w:val="single"/>
+        </w:rPr>
+      </w:pPr>
+      <w:r>
+        <w:rPr>
+          <w:rFonts w:ascii="Times New Roman" w:hAnsi="Times New Roman" w:cs="Times New Roman"/>
+          <w:u w:val="single"/>
+        </w:rPr>
+        <w:t>Non-forest impacts (urban, agriculture):</w:t>
+      </w:r>
+    </w:p>
+    <w:p>
+      <w:pPr>
+        <w:spacing w:before="100" w:beforeAutospacing="1" w:after="100" w:afterAutospacing="1"/>
+        <w:ind w:left="640" w:hanging="640"/>
+        <w:rPr>
+          <w:rFonts w:ascii="Times New Roman" w:hAnsi="Times New Roman" w:cs="Times New Roman"/>
+        </w:rPr>
+      </w:pPr>
+      <w:r>
+        <w:rPr>
+          <w:rFonts w:ascii="Times New Roman" w:hAnsi="Times New Roman" w:cs="Times New Roman"/>
+        </w:rPr>
+        <w:t xml:space="preserve">Barrett, K. &amp; Price, S. J. Urbanization and stream salamanders: a </w:t>
+      </w:r>
+      <w:r>
+        <w:rPr>
+          <w:rFonts w:ascii="Times New Roman" w:hAnsi="Times New Roman" w:cs="Times New Roman"/>
+          <w:u w:val="single"/>
+        </w:rPr>
+        <w:t>review</w:t>
+      </w:r>
+      <w:r>
+        <w:rPr>
+          <w:rFonts w:ascii="Times New Roman" w:hAnsi="Times New Roman" w:cs="Times New Roman"/>
+        </w:rPr>
+        <w:t xml:space="preserve">, conservation options, and research needs. </w:t>
+      </w:r>
+      <w:r>
+        <w:rPr>
+          <w:rFonts w:ascii="Times New Roman" w:hAnsi="Times New Roman" w:cs="Times New Roman"/>
+          <w:i/>
+          <w:iCs/>
+        </w:rPr>
+        <w:t>Freshw. Sci.</w:t>
+      </w:r>
+      <w:r>
+        <w:rPr>
+          <w:rFonts w:ascii="Times New Roman" w:hAnsi="Times New Roman" w:cs="Times New Roman"/>
+        </w:rPr>
+        <w:t xml:space="preserve"> </w:t>
+      </w:r>
+      <w:r>
+        <w:rPr>
+          <w:rFonts w:ascii="Times New Roman" w:hAnsi="Times New Roman" w:cs="Times New Roman"/>
+          <w:b/>
+          <w:bCs/>
+        </w:rPr>
+        <w:t>33,</w:t>
+      </w:r>
+      <w:r>
+        <w:rPr>
+          <w:rFonts w:ascii="Times New Roman" w:hAnsi="Times New Roman" w:cs="Times New Roman"/>
+        </w:rPr>
+        <w:t xml:space="preserve"> 927–940 (2014).</w:t>
+      </w:r>
+    </w:p>
+    <w:p>
+      <w:pPr>
+        <w:spacing w:before="100" w:beforeAutospacing="1" w:after="100" w:afterAutospacing="1"/>
+        <w:ind w:left="640" w:hanging="640"/>
+        <w:rPr>
+          <w:rFonts w:ascii="Times New Roman" w:hAnsi="Times New Roman" w:cs="Times New Roman"/>
+        </w:rPr>
+      </w:pPr>
+      <w:r>
+        <w:rPr>
+          <w:rFonts w:ascii="Times New Roman" w:hAnsi="Times New Roman" w:cs="Times New Roman"/>
+        </w:rPr>
+        <w:t xml:space="preserve">Grant, E. H. C., Green, L. E. &amp; Lowe, W. H. Salamander </w:t>
+      </w:r>
+      <w:r>
+        <w:rPr>
+          <w:rFonts w:ascii="Times New Roman" w:hAnsi="Times New Roman" w:cs="Times New Roman"/>
+          <w:u w:val="single"/>
+        </w:rPr>
+        <w:t>occupancy</w:t>
+      </w:r>
+      <w:r>
+        <w:rPr>
+          <w:rFonts w:ascii="Times New Roman" w:hAnsi="Times New Roman" w:cs="Times New Roman"/>
+        </w:rPr>
+        <w:t xml:space="preserve"> in headwater stream networks. </w:t>
+      </w:r>
+      <w:r>
+        <w:rPr>
+          <w:rFonts w:ascii="Times New Roman" w:hAnsi="Times New Roman" w:cs="Times New Roman"/>
+          <w:i/>
+          <w:iCs/>
+        </w:rPr>
+        <w:t>Freshw. Biol.</w:t>
+      </w:r>
+      <w:r>
+        <w:rPr>
+          <w:rFonts w:ascii="Times New Roman" w:hAnsi="Times New Roman" w:cs="Times New Roman"/>
+        </w:rPr>
+        <w:t xml:space="preserve"> </w:t>
+      </w:r>
+      <w:r>
+        <w:rPr>
+          <w:rFonts w:ascii="Times New Roman" w:hAnsi="Times New Roman" w:cs="Times New Roman"/>
+          <w:b/>
+          <w:bCs/>
+        </w:rPr>
+        <w:t>54,</w:t>
+      </w:r>
+      <w:r>
+        <w:rPr>
+          <w:rFonts w:ascii="Times New Roman" w:hAnsi="Times New Roman" w:cs="Times New Roman"/>
+        </w:rPr>
+        <w:t xml:space="preserve"> 1370–1378 (2009). Summary: Eurycea complex mean occupancy = 0.99 (0.03 SE) branched streams, 0.90(0.07 SE) unbranched streams. Two regions: National Capitol Region (3 national park units surrounded by urban) and VA (3 units surrounded by forest; Shenandoah National Park and George Washing and Jefferson National Forest) sites. Lower occupancy in NCR than VA.</w:t>
+      </w:r>
+    </w:p>
+    <w:p>
+      <w:pPr>
+        <w:spacing w:before="100" w:beforeAutospacing="1" w:after="100" w:afterAutospacing="1"/>
+        <w:ind w:left="640" w:hanging="640"/>
+        <w:rPr>
+          <w:rFonts w:ascii="Times New Roman" w:hAnsi="Times New Roman" w:cs="Times New Roman"/>
+        </w:rPr>
+      </w:pPr>
+      <w:r>
+        <w:rPr>
+          <w:rFonts w:ascii="Times New Roman" w:hAnsi="Times New Roman" w:cs="Times New Roman"/>
+        </w:rPr>
+        <w:t>Price, S. J., R. A. Browne, and M. E. Dorcas. 2012a. Evaluating the effects of urbanisation on salamander abundances using a before-after control-impact design. Freshwater Biology 57: 193–203.</w:t>
+      </w:r>
+    </w:p>
+    <w:p>
+      <w:pPr>
+        <w:spacing w:before="100" w:beforeAutospacing="1" w:after="100" w:afterAutospacing="1"/>
+        <w:ind w:left="640" w:hanging="640"/>
+        <w:rPr>
+          <w:rFonts w:ascii="Times New Roman" w:hAnsi="Times New Roman" w:cs="Times New Roman"/>
+        </w:rPr>
+      </w:pPr>
+      <w:r>
+        <w:rPr>
+          <w:rFonts w:ascii="Times New Roman" w:hAnsi="Times New Roman" w:cs="Times New Roman"/>
+        </w:rPr>
+        <w:t xml:space="preserve">Price, S. J., K. K. Cecala, R. A. Browne, and M. E. Dorcas. 2011. Effects of urbanization on </w:t>
+      </w:r>
+      <w:r>
+        <w:rPr>
+          <w:rFonts w:ascii="Times New Roman" w:hAnsi="Times New Roman" w:cs="Times New Roman"/>
+          <w:u w:val="single"/>
+        </w:rPr>
+        <w:t>occupancy</w:t>
+      </w:r>
+      <w:r>
+        <w:rPr>
+          <w:rFonts w:ascii="Times New Roman" w:hAnsi="Times New Roman" w:cs="Times New Roman"/>
+        </w:rPr>
+        <w:t xml:space="preserve"> of stream salamanders. Conservation Biology 27:547–555.</w:t>
+      </w:r>
+    </w:p>
+    <w:p>
+      <w:pPr>
+        <w:spacing w:before="100" w:beforeAutospacing="1" w:after="100" w:afterAutospacing="1"/>
+        <w:ind w:left="640" w:hanging="640"/>
+        <w:rPr>
+          <w:rFonts w:ascii="Times New Roman" w:hAnsi="Times New Roman" w:cs="Times New Roman"/>
+        </w:rPr>
+      </w:pPr>
+      <w:r>
+        <w:rPr>
+          <w:rFonts w:ascii="Times New Roman" w:hAnsi="Times New Roman" w:cs="Times New Roman"/>
+        </w:rPr>
+        <w:t>Price, S. J., M. E. Dorcas, A. L. Gallant, R. W. Klaver, and J. D. Willson. 2006. Three decades of urbanization: estimating the impact of land cover change on stream salamander pop- ulations. Biological Conservation 133:436–441.</w:t>
+      </w:r>
+    </w:p>
+    <w:p>
+      <w:pPr>
+        <w:spacing w:before="100" w:beforeAutospacing="1" w:after="100" w:afterAutospacing="1"/>
+        <w:ind w:left="640" w:hanging="640"/>
+        <w:rPr>
+          <w:rFonts w:ascii="Times New Roman" w:hAnsi="Times New Roman" w:cs="Times New Roman"/>
+          <w:u w:val="single"/>
+        </w:rPr>
+      </w:pPr>
+      <w:r>
+        <w:rPr>
+          <w:rFonts w:ascii="Times New Roman" w:hAnsi="Times New Roman" w:cs="Times New Roman"/>
+          <w:u w:val="single"/>
+        </w:rPr>
+        <w:t>Climate-niche models:</w:t>
+      </w:r>
+    </w:p>
+    <w:p>
+      <w:pPr>
+        <w:spacing w:before="100" w:beforeAutospacing="1" w:after="100" w:afterAutospacing="1"/>
+        <w:ind w:left="640" w:hanging="640"/>
+        <w:rPr>
+          <w:rFonts w:ascii="Times New Roman" w:hAnsi="Times New Roman" w:cs="Times New Roman"/>
+        </w:rPr>
+      </w:pPr>
+      <w:r>
+        <w:rPr>
+          <w:rFonts w:ascii="Times New Roman" w:hAnsi="Times New Roman" w:cs="Times New Roman"/>
+        </w:rPr>
+        <w:t xml:space="preserve">Sutton, W. </w:t>
+      </w:r>
+      <w:r>
+        <w:rPr>
+          <w:rFonts w:ascii="Times New Roman" w:hAnsi="Times New Roman" w:cs="Times New Roman"/>
+          <w:i/>
+          <w:iCs/>
+        </w:rPr>
+        <w:t>et al.</w:t>
+      </w:r>
+      <w:r>
+        <w:rPr>
+          <w:rFonts w:ascii="Times New Roman" w:hAnsi="Times New Roman" w:cs="Times New Roman"/>
+        </w:rPr>
+        <w:t xml:space="preserve"> Predicted Changes in Climatic Niche and Climate Refugia of Conservation Priority Salamander Species in the Northeastern United States. </w:t>
+      </w:r>
+      <w:r>
+        <w:rPr>
+          <w:rFonts w:ascii="Times New Roman" w:hAnsi="Times New Roman" w:cs="Times New Roman"/>
+          <w:i/>
+          <w:iCs/>
+        </w:rPr>
+        <w:t>Forests</w:t>
+      </w:r>
+      <w:r>
+        <w:rPr>
+          <w:rFonts w:ascii="Times New Roman" w:hAnsi="Times New Roman" w:cs="Times New Roman"/>
+        </w:rPr>
+        <w:t xml:space="preserve"> </w:t>
+      </w:r>
+      <w:r>
+        <w:rPr>
+          <w:rFonts w:ascii="Times New Roman" w:hAnsi="Times New Roman" w:cs="Times New Roman"/>
+          <w:b/>
+          <w:bCs/>
+        </w:rPr>
+        <w:t>6,</w:t>
+      </w:r>
+      <w:r>
+        <w:rPr>
+          <w:rFonts w:ascii="Times New Roman" w:hAnsi="Times New Roman" w:cs="Times New Roman"/>
+        </w:rPr>
+        <w:t xml:space="preserve"> 1–26 (2014).</w:t>
+      </w:r>
+    </w:p>
+    <w:p>
+      <w:pPr>
+        <w:spacing w:before="100" w:beforeAutospacing="1" w:after="100" w:afterAutospacing="1"/>
+        <w:ind w:left="640" w:hanging="640"/>
+        <w:rPr>
+          <w:rFonts w:ascii="Times New Roman" w:hAnsi="Times New Roman" w:cs="Times New Roman"/>
+        </w:rPr>
+      </w:pPr>
+      <w:r>
+        <w:rPr>
+          <w:rFonts w:ascii="Times New Roman" w:hAnsi="Times New Roman" w:cs="Times New Roman"/>
+        </w:rPr>
+        <w:t xml:space="preserve">Milanovich, J. R., Peterman, W. E., Nibbelink, N. P. &amp; Maerz, J. C. Projected Loss of a Salamander Diversity Hotspot as a Consequence of Projected Global Climate Change. </w:t>
+      </w:r>
+      <w:r>
+        <w:rPr>
+          <w:rFonts w:ascii="Times New Roman" w:hAnsi="Times New Roman" w:cs="Times New Roman"/>
+          <w:i/>
+          <w:iCs/>
+        </w:rPr>
+        <w:t>PLoS One</w:t>
+      </w:r>
+      <w:r>
+        <w:rPr>
+          <w:rFonts w:ascii="Times New Roman" w:hAnsi="Times New Roman" w:cs="Times New Roman"/>
+        </w:rPr>
+        <w:t xml:space="preserve"> </w:t>
+      </w:r>
+      <w:r>
+        <w:rPr>
+          <w:rFonts w:ascii="Times New Roman" w:hAnsi="Times New Roman" w:cs="Times New Roman"/>
+          <w:b/>
+          <w:bCs/>
+        </w:rPr>
+        <w:t>5,</w:t>
+      </w:r>
+      <w:r>
+        <w:rPr>
+          <w:rFonts w:ascii="Times New Roman" w:hAnsi="Times New Roman" w:cs="Times New Roman"/>
+        </w:rPr>
+        <w:t xml:space="preserve"> e12189 (2010).</w:t>
+      </w:r>
+    </w:p>
+    <w:p>
+      <w:pPr>
+        <w:pStyle w:val="NormalWeb"/>
+        <w:spacing w:before="0" w:beforeAutospacing="0" w:after="0" w:afterAutospacing="0"/>
+        <w:rPr>
+          <w:rFonts w:ascii="Times New Roman" w:hAnsi="Times New Roman"/>
+          <w:sz w:val="24"/>
+          <w:szCs w:val="24"/>
+          <w:u w:val="single"/>
+        </w:rPr>
+      </w:pPr>
+      <w:r>
+        <w:rPr>
+          <w:rFonts w:ascii="Times New Roman" w:hAnsi="Times New Roman"/>
+          <w:sz w:val="24"/>
+          <w:szCs w:val="24"/>
+          <w:u w:val="single"/>
+        </w:rPr>
+        <w:t>Streamflow impacts:</w:t>
+      </w:r>
+    </w:p>
+    <w:p>
+      <w:pPr>
+        <w:pStyle w:val="NormalWeb"/>
+        <w:spacing w:before="0" w:beforeAutospacing="0" w:after="0" w:afterAutospacing="0"/>
+        <w:ind w:left="630" w:hanging="630"/>
+        <w:rPr>
+          <w:rFonts w:ascii="Times New Roman" w:hAnsi="Times New Roman"/>
+          <w:sz w:val="24"/>
+          <w:szCs w:val="24"/>
+        </w:rPr>
+      </w:pPr>
+      <w:r>
+        <w:rPr>
+          <w:rFonts w:ascii="Times New Roman" w:hAnsi="Times New Roman"/>
+          <w:sz w:val="24"/>
+          <w:szCs w:val="24"/>
+        </w:rPr>
+        <w:t>Price, S. J., R. A. Browne, and M. E. Dorcas. 2012b. Resistance and resilience of a stream salamander to supraseasonal drought. Herpetologica 68:312–323.</w:t>
+      </w:r>
+    </w:p>
+    <w:p>
+      <w:pPr>
+        <w:pStyle w:val="NormalWeb"/>
+        <w:spacing w:before="0" w:beforeAutospacing="0" w:after="0" w:afterAutospacing="0"/>
+        <w:rPr>
+          <w:rFonts w:ascii="Times New Roman" w:hAnsi="Times New Roman"/>
+          <w:sz w:val="24"/>
+          <w:szCs w:val="24"/>
+        </w:rPr>
+      </w:pPr>
+    </w:p>
+    <w:p>
+      <w:pPr>
+        <w:pStyle w:val="NormalWeb"/>
+        <w:spacing w:before="0" w:beforeAutospacing="0" w:after="0" w:afterAutospacing="0"/>
+        <w:rPr>
+          <w:rFonts w:ascii="Times New Roman" w:hAnsi="Times New Roman"/>
+          <w:sz w:val="24"/>
+          <w:szCs w:val="24"/>
+          <w:u w:val="single"/>
+        </w:rPr>
+      </w:pPr>
+      <w:r>
+        <w:rPr>
+          <w:rFonts w:ascii="Times New Roman" w:hAnsi="Times New Roman"/>
+          <w:sz w:val="24"/>
+          <w:szCs w:val="24"/>
+          <w:u w:val="single"/>
+        </w:rPr>
+        <w:t>Fish-salamander studies:</w:t>
+      </w:r>
+    </w:p>
+    <w:p>
+      <w:pPr>
+        <w:spacing w:before="100" w:beforeAutospacing="1" w:after="100" w:afterAutospacing="1"/>
+        <w:ind w:left="640" w:hanging="640"/>
+        <w:rPr>
+          <w:rFonts w:ascii="Times New Roman" w:hAnsi="Times New Roman" w:cs="Times New Roman"/>
+        </w:rPr>
+      </w:pPr>
+      <w:r>
+        <w:rPr>
+          <w:rFonts w:ascii="Times New Roman" w:hAnsi="Times New Roman" w:cs="Times New Roman"/>
+        </w:rPr>
+        <w:t xml:space="preserve">Barr, G. &amp; Babbitt, K. Effects of biotic and abiotic factors on the distribution and abundance of larval two-lined salamanders ( Eurycea bislineata ) across spatial scales. </w:t>
+      </w:r>
+      <w:r>
+        <w:rPr>
+          <w:rFonts w:ascii="Times New Roman" w:hAnsi="Times New Roman" w:cs="Times New Roman"/>
+          <w:i/>
+          <w:iCs/>
+        </w:rPr>
+        <w:t>Oecologia</w:t>
+      </w:r>
+      <w:r>
+        <w:rPr>
+          <w:rFonts w:ascii="Times New Roman" w:hAnsi="Times New Roman" w:cs="Times New Roman"/>
+        </w:rPr>
+        <w:t xml:space="preserve"> </w:t>
+      </w:r>
+      <w:r>
+        <w:rPr>
+          <w:rFonts w:ascii="Times New Roman" w:hAnsi="Times New Roman" w:cs="Times New Roman"/>
+          <w:b/>
+          <w:bCs/>
+        </w:rPr>
+        <w:t>133,</w:t>
+      </w:r>
+      <w:r>
+        <w:rPr>
+          <w:rFonts w:ascii="Times New Roman" w:hAnsi="Times New Roman" w:cs="Times New Roman"/>
+        </w:rPr>
+        <w:t xml:space="preserve"> 176–185 (2002).</w:t>
+      </w:r>
+    </w:p>
+    <w:p>
+      <w:pPr>
+        <w:spacing w:before="100" w:beforeAutospacing="1" w:after="100" w:afterAutospacing="1"/>
+        <w:ind w:left="640" w:hanging="640"/>
+        <w:rPr>
+          <w:rFonts w:ascii="Times New Roman" w:hAnsi="Times New Roman" w:cs="Times New Roman"/>
+        </w:rPr>
+      </w:pPr>
+      <w:r>
+        <w:rPr>
+          <w:rFonts w:ascii="Times New Roman" w:hAnsi="Times New Roman" w:cs="Times New Roman"/>
+        </w:rPr>
+        <w:t xml:space="preserve">Lowe, W. H., Nislow, K. H. &amp; Bolger, D. T. Stage-Specific and Interactive Effects of Sedimentation and Trout on a Headwater Stream Salamander. </w:t>
+      </w:r>
+      <w:r>
+        <w:rPr>
+          <w:rFonts w:ascii="Times New Roman" w:hAnsi="Times New Roman" w:cs="Times New Roman"/>
+          <w:b/>
+          <w:bCs/>
+        </w:rPr>
+        <w:t>14,</w:t>
+      </w:r>
+      <w:r>
+        <w:rPr>
+          <w:rFonts w:ascii="Times New Roman" w:hAnsi="Times New Roman" w:cs="Times New Roman"/>
+        </w:rPr>
+        <w:t xml:space="preserve"> 164–172 (2004).</w:t>
+      </w:r>
+    </w:p>
+    <w:p>
+      <w:pPr>
+        <w:spacing w:before="100" w:beforeAutospacing="1" w:after="100" w:afterAutospacing="1"/>
+        <w:ind w:left="640" w:hanging="640"/>
+        <w:rPr>
+          <w:rFonts w:ascii="Times New Roman" w:hAnsi="Times New Roman" w:cs="Times New Roman"/>
+        </w:rPr>
+      </w:pPr>
+    </w:p>
+    <w:p>
+      <w:pPr>
+        <w:pStyle w:val="NormalWeb"/>
+        <w:spacing w:before="0" w:beforeAutospacing="0" w:after="0" w:afterAutospacing="0"/>
+        <w:rPr>
+          <w:rFonts w:ascii="Times New Roman" w:hAnsi="Times New Roman"/>
           <w:sz w:val="24"/>
           <w:szCs w:val="24"/>
         </w:rPr>

</xml_diff>